<commit_message>
update SetupDevOpsSystem.docx with How to upload asssets through Nexus UI
</commit_message>
<xml_diff>
--- a/doc/SetupDevOpsSystem.docx
+++ b/doc/SetupDevOpsSystem.docx
@@ -1835,6 +1835,818 @@
       </w:r>
       <w:proofErr w:type="spellEnd"/>
     </w:p>
+    <w:p>
+      <w:pPr>
+        <w:rPr>
+          <w:sz w:val="20"/>
+          <w:szCs w:val="20"/>
+        </w:rPr>
+      </w:pPr>
+    </w:p>
+    <w:p>
+      <w:pPr>
+        <w:rPr>
+          <w:sz w:val="20"/>
+          <w:szCs w:val="20"/>
+        </w:rPr>
+      </w:pPr>
+    </w:p>
+    <w:p>
+      <w:pPr>
+        <w:rPr>
+          <w:sz w:val="20"/>
+          <w:szCs w:val="20"/>
+        </w:rPr>
+      </w:pPr>
+      <w:r>
+        <w:rPr>
+          <w:sz w:val="20"/>
+          <w:szCs w:val="20"/>
+        </w:rPr>
+        <w:t xml:space="preserve">              If you don’t know how to using Gradle to upload Assets, You can use Nexus UI to do that</w:t>
+      </w:r>
+    </w:p>
+    <w:p>
+      <w:pPr>
+        <w:rPr>
+          <w:sz w:val="20"/>
+          <w:szCs w:val="20"/>
+        </w:rPr>
+      </w:pPr>
+    </w:p>
+    <w:p>
+      <w:pPr>
+        <w:pStyle w:val="ListParagraph"/>
+        <w:numPr>
+          <w:ilvl w:val="0"/>
+          <w:numId w:val="18"/>
+        </w:numPr>
+        <w:rPr>
+          <w:sz w:val="20"/>
+          <w:szCs w:val="20"/>
+        </w:rPr>
+      </w:pPr>
+      <w:r>
+        <w:rPr>
+          <w:sz w:val="20"/>
+          <w:szCs w:val="20"/>
+        </w:rPr>
+        <w:t xml:space="preserve">Logon Nexus UI ( </w:t>
+      </w:r>
+      <w:hyperlink r:id="rId12" w:history="1">
+        <w:r>
+          <w:rPr>
+            <w:rStyle w:val="Hyperlink"/>
+            <w:sz w:val="20"/>
+            <w:szCs w:val="20"/>
+          </w:rPr>
+          <w:t>http://NEXUS_IP:8081/nexus</w:t>
+        </w:r>
+      </w:hyperlink>
+    </w:p>
+    <w:p>
+      <w:pPr>
+        <w:pStyle w:val="ListParagraph"/>
+        <w:numPr>
+          <w:ilvl w:val="0"/>
+          <w:numId w:val="18"/>
+        </w:numPr>
+        <w:rPr>
+          <w:sz w:val="20"/>
+          <w:szCs w:val="20"/>
+        </w:rPr>
+      </w:pPr>
+      <w:r>
+        <w:rPr>
+          <w:sz w:val="20"/>
+          <w:szCs w:val="20"/>
+        </w:rPr>
+        <w:t>Login with default user ( admin/admin123 )</w:t>
+      </w:r>
+    </w:p>
+    <w:p>
+      <w:pPr>
+        <w:pStyle w:val="ListParagraph"/>
+        <w:numPr>
+          <w:ilvl w:val="0"/>
+          <w:numId w:val="18"/>
+        </w:numPr>
+        <w:rPr>
+          <w:sz w:val="20"/>
+          <w:szCs w:val="20"/>
+        </w:rPr>
+      </w:pPr>
+      <w:r>
+        <w:rPr>
+          <w:sz w:val="20"/>
+          <w:szCs w:val="20"/>
+        </w:rPr>
+        <w:t>Select “Release” repository</w:t>
+      </w:r>
+    </w:p>
+    <w:p>
+      <w:pPr>
+        <w:pStyle w:val="ListParagraph"/>
+        <w:ind w:left="1060"/>
+        <w:rPr>
+          <w:sz w:val="20"/>
+          <w:szCs w:val="20"/>
+        </w:rPr>
+      </w:pPr>
+    </w:p>
+    <w:p>
+      <w:pPr>
+        <w:pStyle w:val="ListParagraph"/>
+        <w:rPr>
+          <w:sz w:val="20"/>
+          <w:szCs w:val="20"/>
+        </w:rPr>
+      </w:pPr>
+      <w:r>
+        <w:rPr>
+          <w:noProof/>
+          <w:sz w:val="20"/>
+          <w:szCs w:val="20"/>
+        </w:rPr>
+        <w:drawing>
+          <wp:inline distT="0" distB="0" distL="0" distR="0" wp14:anchorId="0282A2AE" wp14:editId="75A22949">
+            <wp:extent cx="5270500" cy="2051685"/>
+            <wp:effectExtent l="0" t="0" r="0" b="5715"/>
+            <wp:docPr id="1" name="Picture 1"/>
+            <wp:cNvGraphicFramePr>
+              <a:graphicFrameLocks xmlns:a="http://schemas.openxmlformats.org/drawingml/2006/main" noChangeAspect="1"/>
+            </wp:cNvGraphicFramePr>
+            <a:graphic xmlns:a="http://schemas.openxmlformats.org/drawingml/2006/main">
+              <a:graphicData uri="http://schemas.openxmlformats.org/drawingml/2006/picture">
+                <pic:pic xmlns:pic="http://schemas.openxmlformats.org/drawingml/2006/picture">
+                  <pic:nvPicPr>
+                    <pic:cNvPr id="1" name="Screen Shot 2019-01-11 at 12.53.06 PM.png"/>
+                    <pic:cNvPicPr/>
+                  </pic:nvPicPr>
+                  <pic:blipFill>
+                    <a:blip r:embed="rId13">
+                      <a:extLst>
+                        <a:ext uri="{28A0092B-C50C-407E-A947-70E740481C1C}">
+                          <a14:useLocalDpi xmlns:a14="http://schemas.microsoft.com/office/drawing/2010/main" val="0"/>
+                        </a:ext>
+                      </a:extLst>
+                    </a:blip>
+                    <a:stretch>
+                      <a:fillRect/>
+                    </a:stretch>
+                  </pic:blipFill>
+                  <pic:spPr>
+                    <a:xfrm>
+                      <a:off x="0" y="0"/>
+                      <a:ext cx="5270500" cy="2051685"/>
+                    </a:xfrm>
+                    <a:prstGeom prst="rect">
+                      <a:avLst/>
+                    </a:prstGeom>
+                  </pic:spPr>
+                </pic:pic>
+              </a:graphicData>
+            </a:graphic>
+          </wp:inline>
+        </w:drawing>
+      </w:r>
+    </w:p>
+    <w:p>
+      <w:pPr>
+        <w:pStyle w:val="ListParagraph"/>
+        <w:numPr>
+          <w:ilvl w:val="0"/>
+          <w:numId w:val="18"/>
+        </w:numPr>
+        <w:rPr>
+          <w:sz w:val="20"/>
+          <w:szCs w:val="20"/>
+        </w:rPr>
+      </w:pPr>
+      <w:r>
+        <w:rPr>
+          <w:sz w:val="20"/>
+          <w:szCs w:val="20"/>
+        </w:rPr>
+        <w:lastRenderedPageBreak/>
+        <w:t>Select “Artifact Upload” tab</w:t>
+      </w:r>
+    </w:p>
+    <w:p>
+      <w:pPr>
+        <w:rPr>
+          <w:sz w:val="20"/>
+          <w:szCs w:val="20"/>
+        </w:rPr>
+      </w:pPr>
+    </w:p>
+    <w:p>
+      <w:pPr>
+        <w:ind w:left="700"/>
+        <w:rPr>
+          <w:sz w:val="20"/>
+          <w:szCs w:val="20"/>
+        </w:rPr>
+      </w:pPr>
+      <w:r>
+        <w:rPr>
+          <w:sz w:val="20"/>
+          <w:szCs w:val="20"/>
+        </w:rPr>
+        <w:t xml:space="preserve">                     </w:t>
+      </w:r>
+      <w:bookmarkStart w:id="6" w:name="_GoBack"/>
+      <w:bookmarkEnd w:id="6"/>
+      <w:r>
+        <w:rPr>
+          <w:noProof/>
+          <w:sz w:val="20"/>
+          <w:szCs w:val="20"/>
+        </w:rPr>
+        <w:drawing>
+          <wp:inline distT="0" distB="0" distL="0" distR="0" wp14:anchorId="228F12A0" wp14:editId="1EF43709">
+            <wp:extent cx="5740400" cy="2967355"/>
+            <wp:effectExtent l="0" t="0" r="0" b="4445"/>
+            <wp:docPr id="5" name="Picture 5"/>
+            <wp:cNvGraphicFramePr>
+              <a:graphicFrameLocks xmlns:a="http://schemas.openxmlformats.org/drawingml/2006/main" noChangeAspect="1"/>
+            </wp:cNvGraphicFramePr>
+            <a:graphic xmlns:a="http://schemas.openxmlformats.org/drawingml/2006/main">
+              <a:graphicData uri="http://schemas.openxmlformats.org/drawingml/2006/picture">
+                <pic:pic xmlns:pic="http://schemas.openxmlformats.org/drawingml/2006/picture">
+                  <pic:nvPicPr>
+                    <pic:cNvPr id="5" name="Screen Shot 2019-01-11 at 12.53.13 PM.png"/>
+                    <pic:cNvPicPr/>
+                  </pic:nvPicPr>
+                  <pic:blipFill>
+                    <a:blip r:embed="rId14">
+                      <a:extLst>
+                        <a:ext uri="{28A0092B-C50C-407E-A947-70E740481C1C}">
+                          <a14:useLocalDpi xmlns:a14="http://schemas.microsoft.com/office/drawing/2010/main" val="0"/>
+                        </a:ext>
+                      </a:extLst>
+                    </a:blip>
+                    <a:stretch>
+                      <a:fillRect/>
+                    </a:stretch>
+                  </pic:blipFill>
+                  <pic:spPr>
+                    <a:xfrm>
+                      <a:off x="0" y="0"/>
+                      <a:ext cx="5740400" cy="2967355"/>
+                    </a:xfrm>
+                    <a:prstGeom prst="rect">
+                      <a:avLst/>
+                    </a:prstGeom>
+                  </pic:spPr>
+                </pic:pic>
+              </a:graphicData>
+            </a:graphic>
+          </wp:inline>
+        </w:drawing>
+      </w:r>
+    </w:p>
+    <w:p>
+      <w:pPr>
+        <w:ind w:left="700"/>
+        <w:rPr>
+          <w:sz w:val="20"/>
+          <w:szCs w:val="20"/>
+        </w:rPr>
+      </w:pPr>
+    </w:p>
+    <w:p>
+      <w:pPr>
+        <w:pStyle w:val="ListParagraph"/>
+        <w:numPr>
+          <w:ilvl w:val="0"/>
+          <w:numId w:val="18"/>
+        </w:numPr>
+        <w:rPr>
+          <w:sz w:val="20"/>
+          <w:szCs w:val="20"/>
+        </w:rPr>
+      </w:pPr>
+      <w:r>
+        <w:rPr>
+          <w:sz w:val="20"/>
+          <w:szCs w:val="20"/>
+        </w:rPr>
+        <w:t>Input the field for assets version information like below :</w:t>
+      </w:r>
+    </w:p>
+    <w:p>
+      <w:pPr>
+        <w:rPr>
+          <w:sz w:val="20"/>
+          <w:szCs w:val="20"/>
+        </w:rPr>
+      </w:pPr>
+    </w:p>
+    <w:p>
+      <w:pPr>
+        <w:ind w:left="1060"/>
+        <w:rPr>
+          <w:sz w:val="20"/>
+          <w:szCs w:val="20"/>
+        </w:rPr>
+      </w:pPr>
+      <w:r>
+        <w:rPr>
+          <w:sz w:val="20"/>
+          <w:szCs w:val="20"/>
+        </w:rPr>
+        <w:t>Change artifact to target component name</w:t>
+      </w:r>
+    </w:p>
+    <w:p>
+      <w:pPr>
+        <w:ind w:left="1060"/>
+        <w:rPr>
+          <w:sz w:val="20"/>
+          <w:szCs w:val="20"/>
+        </w:rPr>
+      </w:pPr>
+      <w:r>
+        <w:rPr>
+          <w:sz w:val="20"/>
+          <w:szCs w:val="20"/>
+        </w:rPr>
+        <w:t xml:space="preserve">Change Group name to </w:t>
+      </w:r>
+      <w:proofErr w:type="spellStart"/>
+      <w:r>
+        <w:rPr>
+          <w:sz w:val="20"/>
+          <w:szCs w:val="20"/>
+        </w:rPr>
+        <w:t>commernce</w:t>
+      </w:r>
+      <w:proofErr w:type="spellEnd"/>
+      <w:r>
+        <w:rPr>
+          <w:sz w:val="20"/>
+          <w:szCs w:val="20"/>
+        </w:rPr>
+        <w:t>.&lt;</w:t>
+      </w:r>
+      <w:proofErr w:type="spellStart"/>
+      <w:r>
+        <w:rPr>
+          <w:sz w:val="20"/>
+          <w:szCs w:val="20"/>
+        </w:rPr>
+        <w:t>target_tenant_name</w:t>
+      </w:r>
+      <w:proofErr w:type="spellEnd"/>
+      <w:r>
+        <w:rPr>
+          <w:sz w:val="20"/>
+          <w:szCs w:val="20"/>
+        </w:rPr>
+        <w:t>&gt;</w:t>
+      </w:r>
+    </w:p>
+    <w:p>
+      <w:pPr>
+        <w:rPr>
+          <w:sz w:val="20"/>
+          <w:szCs w:val="20"/>
+        </w:rPr>
+      </w:pPr>
+      <w:r>
+        <w:rPr>
+          <w:sz w:val="20"/>
+          <w:szCs w:val="20"/>
+        </w:rPr>
+        <w:t xml:space="preserve">                     Change Version to your special version</w:t>
+      </w:r>
+    </w:p>
+    <w:p>
+      <w:pPr>
+        <w:ind w:left="480"/>
+        <w:rPr>
+          <w:sz w:val="20"/>
+          <w:szCs w:val="20"/>
+        </w:rPr>
+      </w:pPr>
+      <w:r>
+        <w:rPr>
+          <w:sz w:val="20"/>
+          <w:szCs w:val="20"/>
+        </w:rPr>
+        <w:t xml:space="preserve">              </w:t>
+      </w:r>
+      <w:r>
+        <w:rPr>
+          <w:noProof/>
+          <w:sz w:val="20"/>
+          <w:szCs w:val="20"/>
+        </w:rPr>
+        <w:drawing>
+          <wp:inline distT="0" distB="0" distL="0" distR="0" wp14:anchorId="2096C6A1" wp14:editId="60EA7577">
+            <wp:extent cx="5943600" cy="3408680"/>
+            <wp:effectExtent l="0" t="0" r="0" b="0"/>
+            <wp:docPr id="6" name="Picture 6"/>
+            <wp:cNvGraphicFramePr>
+              <a:graphicFrameLocks xmlns:a="http://schemas.openxmlformats.org/drawingml/2006/main" noChangeAspect="1"/>
+            </wp:cNvGraphicFramePr>
+            <a:graphic xmlns:a="http://schemas.openxmlformats.org/drawingml/2006/main">
+              <a:graphicData uri="http://schemas.openxmlformats.org/drawingml/2006/picture">
+                <pic:pic xmlns:pic="http://schemas.openxmlformats.org/drawingml/2006/picture">
+                  <pic:nvPicPr>
+                    <pic:cNvPr id="6" name="Screen Shot 2019-01-11 at 12.59.01 PM.png"/>
+                    <pic:cNvPicPr/>
+                  </pic:nvPicPr>
+                  <pic:blipFill>
+                    <a:blip r:embed="rId15">
+                      <a:extLst>
+                        <a:ext uri="{28A0092B-C50C-407E-A947-70E740481C1C}">
+                          <a14:useLocalDpi xmlns:a14="http://schemas.microsoft.com/office/drawing/2010/main" val="0"/>
+                        </a:ext>
+                      </a:extLst>
+                    </a:blip>
+                    <a:stretch>
+                      <a:fillRect/>
+                    </a:stretch>
+                  </pic:blipFill>
+                  <pic:spPr>
+                    <a:xfrm>
+                      <a:off x="0" y="0"/>
+                      <a:ext cx="5943600" cy="3408680"/>
+                    </a:xfrm>
+                    <a:prstGeom prst="rect">
+                      <a:avLst/>
+                    </a:prstGeom>
+                  </pic:spPr>
+                </pic:pic>
+              </a:graphicData>
+            </a:graphic>
+          </wp:inline>
+        </w:drawing>
+      </w:r>
+    </w:p>
+    <w:p>
+      <w:pPr>
+        <w:rPr>
+          <w:sz w:val="20"/>
+          <w:szCs w:val="20"/>
+        </w:rPr>
+      </w:pPr>
+    </w:p>
+    <w:p>
+      <w:pPr>
+        <w:rPr>
+          <w:sz w:val="20"/>
+          <w:szCs w:val="20"/>
+        </w:rPr>
+      </w:pPr>
+    </w:p>
+    <w:p>
+      <w:pPr>
+        <w:pStyle w:val="ListParagraph"/>
+        <w:numPr>
+          <w:ilvl w:val="0"/>
+          <w:numId w:val="18"/>
+        </w:numPr>
+        <w:rPr>
+          <w:sz w:val="20"/>
+          <w:szCs w:val="20"/>
+        </w:rPr>
+      </w:pPr>
+      <w:r>
+        <w:rPr>
+          <w:sz w:val="20"/>
+          <w:szCs w:val="20"/>
+        </w:rPr>
+        <w:t>Select target Artifact you want to upload</w:t>
+      </w:r>
+    </w:p>
+    <w:p>
+      <w:pPr>
+        <w:pStyle w:val="ListParagraph"/>
+        <w:ind w:left="700"/>
+        <w:rPr>
+          <w:sz w:val="20"/>
+          <w:szCs w:val="20"/>
+        </w:rPr>
+      </w:pPr>
+      <w:r>
+        <w:rPr>
+          <w:noProof/>
+          <w:sz w:val="20"/>
+          <w:szCs w:val="20"/>
+        </w:rPr>
+        <w:lastRenderedPageBreak/>
+        <w:drawing>
+          <wp:inline distT="0" distB="0" distL="0" distR="0" wp14:anchorId="06BB5A80" wp14:editId="2B008C2B">
+            <wp:extent cx="5600700" cy="4431030"/>
+            <wp:effectExtent l="0" t="0" r="0" b="1270"/>
+            <wp:docPr id="7" name="Picture 7"/>
+            <wp:cNvGraphicFramePr>
+              <a:graphicFrameLocks xmlns:a="http://schemas.openxmlformats.org/drawingml/2006/main" noChangeAspect="1"/>
+            </wp:cNvGraphicFramePr>
+            <a:graphic xmlns:a="http://schemas.openxmlformats.org/drawingml/2006/main">
+              <a:graphicData uri="http://schemas.openxmlformats.org/drawingml/2006/picture">
+                <pic:pic xmlns:pic="http://schemas.openxmlformats.org/drawingml/2006/picture">
+                  <pic:nvPicPr>
+                    <pic:cNvPr id="7" name="Screen Shot 2019-01-11 at 12.59.16 PM.png"/>
+                    <pic:cNvPicPr/>
+                  </pic:nvPicPr>
+                  <pic:blipFill>
+                    <a:blip r:embed="rId16">
+                      <a:extLst>
+                        <a:ext uri="{28A0092B-C50C-407E-A947-70E740481C1C}">
+                          <a14:useLocalDpi xmlns:a14="http://schemas.microsoft.com/office/drawing/2010/main" val="0"/>
+                        </a:ext>
+                      </a:extLst>
+                    </a:blip>
+                    <a:stretch>
+                      <a:fillRect/>
+                    </a:stretch>
+                  </pic:blipFill>
+                  <pic:spPr>
+                    <a:xfrm>
+                      <a:off x="0" y="0"/>
+                      <a:ext cx="5600700" cy="4431030"/>
+                    </a:xfrm>
+                    <a:prstGeom prst="rect">
+                      <a:avLst/>
+                    </a:prstGeom>
+                  </pic:spPr>
+                </pic:pic>
+              </a:graphicData>
+            </a:graphic>
+          </wp:inline>
+        </w:drawing>
+      </w:r>
+    </w:p>
+    <w:p>
+      <w:pPr>
+        <w:pStyle w:val="ListParagraph"/>
+        <w:ind w:left="1060"/>
+        <w:rPr>
+          <w:sz w:val="20"/>
+          <w:szCs w:val="20"/>
+        </w:rPr>
+      </w:pPr>
+    </w:p>
+    <w:p>
+      <w:pPr>
+        <w:pStyle w:val="ListParagraph"/>
+        <w:ind w:left="1060"/>
+        <w:rPr>
+          <w:sz w:val="20"/>
+          <w:szCs w:val="20"/>
+        </w:rPr>
+      </w:pPr>
+    </w:p>
+    <w:p>
+      <w:pPr>
+        <w:pStyle w:val="ListParagraph"/>
+        <w:numPr>
+          <w:ilvl w:val="0"/>
+          <w:numId w:val="18"/>
+        </w:numPr>
+        <w:rPr>
+          <w:sz w:val="20"/>
+          <w:szCs w:val="20"/>
+        </w:rPr>
+      </w:pPr>
+      <w:r>
+        <w:rPr>
+          <w:sz w:val="20"/>
+          <w:szCs w:val="20"/>
+        </w:rPr>
+        <w:t>Click “Add Artifact” Button then Click “Upload Artifact” Button to upload assets</w:t>
+      </w:r>
+    </w:p>
+    <w:p>
+      <w:pPr>
+        <w:rPr>
+          <w:sz w:val="20"/>
+          <w:szCs w:val="20"/>
+        </w:rPr>
+      </w:pPr>
+    </w:p>
+    <w:p>
+      <w:pPr>
+        <w:rPr>
+          <w:sz w:val="20"/>
+          <w:szCs w:val="20"/>
+        </w:rPr>
+      </w:pPr>
+      <w:r>
+        <w:rPr>
+          <w:sz w:val="20"/>
+          <w:szCs w:val="20"/>
+        </w:rPr>
+        <w:t xml:space="preserve">              </w:t>
+      </w:r>
+      <w:r>
+        <w:rPr>
+          <w:noProof/>
+          <w:sz w:val="20"/>
+          <w:szCs w:val="20"/>
+        </w:rPr>
+        <w:drawing>
+          <wp:inline distT="0" distB="0" distL="0" distR="0" wp14:anchorId="6DA4FC3B" wp14:editId="6B3A676F">
+            <wp:extent cx="5270500" cy="1928495"/>
+            <wp:effectExtent l="0" t="0" r="0" b="1905"/>
+            <wp:docPr id="8" name="Picture 8"/>
+            <wp:cNvGraphicFramePr>
+              <a:graphicFrameLocks xmlns:a="http://schemas.openxmlformats.org/drawingml/2006/main" noChangeAspect="1"/>
+            </wp:cNvGraphicFramePr>
+            <a:graphic xmlns:a="http://schemas.openxmlformats.org/drawingml/2006/main">
+              <a:graphicData uri="http://schemas.openxmlformats.org/drawingml/2006/picture">
+                <pic:pic xmlns:pic="http://schemas.openxmlformats.org/drawingml/2006/picture">
+                  <pic:nvPicPr>
+                    <pic:cNvPr id="8" name="Screen Shot 2019-01-11 at 12.59.35 PM.png"/>
+                    <pic:cNvPicPr/>
+                  </pic:nvPicPr>
+                  <pic:blipFill>
+                    <a:blip r:embed="rId17">
+                      <a:extLst>
+                        <a:ext uri="{28A0092B-C50C-407E-A947-70E740481C1C}">
+                          <a14:useLocalDpi xmlns:a14="http://schemas.microsoft.com/office/drawing/2010/main" val="0"/>
+                        </a:ext>
+                      </a:extLst>
+                    </a:blip>
+                    <a:stretch>
+                      <a:fillRect/>
+                    </a:stretch>
+                  </pic:blipFill>
+                  <pic:spPr>
+                    <a:xfrm>
+                      <a:off x="0" y="0"/>
+                      <a:ext cx="5270500" cy="1928495"/>
+                    </a:xfrm>
+                    <a:prstGeom prst="rect">
+                      <a:avLst/>
+                    </a:prstGeom>
+                  </pic:spPr>
+                </pic:pic>
+              </a:graphicData>
+            </a:graphic>
+          </wp:inline>
+        </w:drawing>
+      </w:r>
+    </w:p>
+    <w:p>
+      <w:pPr>
+        <w:rPr>
+          <w:sz w:val="20"/>
+          <w:szCs w:val="20"/>
+        </w:rPr>
+      </w:pPr>
+    </w:p>
+    <w:p>
+      <w:pPr>
+        <w:rPr>
+          <w:sz w:val="20"/>
+          <w:szCs w:val="20"/>
+        </w:rPr>
+      </w:pPr>
+      <w:r>
+        <w:rPr>
+          <w:sz w:val="20"/>
+          <w:szCs w:val="20"/>
+        </w:rPr>
+        <w:t xml:space="preserve">              </w:t>
+      </w:r>
+    </w:p>
+    <w:p>
+      <w:pPr>
+        <w:rPr>
+          <w:sz w:val="20"/>
+          <w:szCs w:val="20"/>
+        </w:rPr>
+      </w:pPr>
+    </w:p>
+    <w:p>
+      <w:pPr>
+        <w:pStyle w:val="ListParagraph"/>
+        <w:numPr>
+          <w:ilvl w:val="0"/>
+          <w:numId w:val="18"/>
+        </w:numPr>
+        <w:rPr>
+          <w:sz w:val="20"/>
+          <w:szCs w:val="20"/>
+        </w:rPr>
+      </w:pPr>
+      <w:r>
+        <w:rPr>
+          <w:sz w:val="20"/>
+          <w:szCs w:val="20"/>
+        </w:rPr>
+        <w:t xml:space="preserve">Optional:  You can click the release repository link and </w:t>
+      </w:r>
+      <w:r>
+        <w:rPr>
+          <w:sz w:val="20"/>
+          <w:szCs w:val="20"/>
+        </w:rPr>
+        <w:t xml:space="preserve">check if assets can be </w:t>
+      </w:r>
+      <w:r>
+        <w:rPr>
+          <w:sz w:val="20"/>
+          <w:szCs w:val="20"/>
+        </w:rPr>
+        <w:t xml:space="preserve"> </w:t>
+      </w:r>
+      <w:r>
+        <w:rPr>
+          <w:sz w:val="20"/>
+          <w:szCs w:val="20"/>
+        </w:rPr>
+        <w:t>downloaded</w:t>
+      </w:r>
+    </w:p>
+    <w:p>
+      <w:pPr>
+        <w:rPr>
+          <w:sz w:val="20"/>
+          <w:szCs w:val="20"/>
+        </w:rPr>
+      </w:pPr>
+    </w:p>
+    <w:p>
+      <w:pPr>
+        <w:ind w:left="480"/>
+      </w:pPr>
+      <w:r>
+        <w:lastRenderedPageBreak/>
+        <w:t xml:space="preserve">            </w:t>
+      </w:r>
+      <w:r>
+        <w:rPr>
+          <w:noProof/>
+        </w:rPr>
+        <w:drawing>
+          <wp:inline distT="0" distB="0" distL="0" distR="0" wp14:anchorId="07C48017" wp14:editId="31FA2311">
+            <wp:extent cx="5715000" cy="1508125"/>
+            <wp:effectExtent l="0" t="0" r="0" b="3175"/>
+            <wp:docPr id="9" name="Picture 9"/>
+            <wp:cNvGraphicFramePr>
+              <a:graphicFrameLocks xmlns:a="http://schemas.openxmlformats.org/drawingml/2006/main" noChangeAspect="1"/>
+            </wp:cNvGraphicFramePr>
+            <a:graphic xmlns:a="http://schemas.openxmlformats.org/drawingml/2006/main">
+              <a:graphicData uri="http://schemas.openxmlformats.org/drawingml/2006/picture">
+                <pic:pic xmlns:pic="http://schemas.openxmlformats.org/drawingml/2006/picture">
+                  <pic:nvPicPr>
+                    <pic:cNvPr id="9" name="Screen Shot 2019-01-11 at 1.07.42 PM.png"/>
+                    <pic:cNvPicPr/>
+                  </pic:nvPicPr>
+                  <pic:blipFill>
+                    <a:blip r:embed="rId18">
+                      <a:extLst>
+                        <a:ext uri="{28A0092B-C50C-407E-A947-70E740481C1C}">
+                          <a14:useLocalDpi xmlns:a14="http://schemas.microsoft.com/office/drawing/2010/main" val="0"/>
+                        </a:ext>
+                      </a:extLst>
+                    </a:blip>
+                    <a:stretch>
+                      <a:fillRect/>
+                    </a:stretch>
+                  </pic:blipFill>
+                  <pic:spPr>
+                    <a:xfrm>
+                      <a:off x="0" y="0"/>
+                      <a:ext cx="5715000" cy="1508125"/>
+                    </a:xfrm>
+                    <a:prstGeom prst="rect">
+                      <a:avLst/>
+                    </a:prstGeom>
+                  </pic:spPr>
+                </pic:pic>
+              </a:graphicData>
+            </a:graphic>
+          </wp:inline>
+        </w:drawing>
+      </w:r>
+    </w:p>
+    <w:p/>
+    <w:p>
+      <w:r>
+        <w:t xml:space="preserve">        When you set the Nexus server in deploy controller, we suggest you input the IP address, in </w:t>
+      </w:r>
+    </w:p>
+    <w:p>
+      <w:r>
+        <w:t xml:space="preserve">        case the container in Kubernetes cluster </w:t>
+      </w:r>
+      <w:proofErr w:type="spellStart"/>
+      <w:r>
+        <w:t>can not</w:t>
+      </w:r>
+      <w:proofErr w:type="spellEnd"/>
+      <w:r>
+        <w:t xml:space="preserve"> parse the hostname </w:t>
+      </w:r>
+    </w:p>
+    <w:p/>
     <w:p/>
     <w:p>
       <w:pPr>
@@ -2277,7 +3089,6 @@
           <w:sz w:val="16"/>
           <w:szCs w:val="16"/>
         </w:rPr>
-        <w:lastRenderedPageBreak/>
         <w:t>apiVersion</w:t>
       </w:r>
       <w:proofErr w:type="spellEnd"/>
@@ -2822,6 +3633,7 @@
           <w:sz w:val="18"/>
           <w:szCs w:val="18"/>
         </w:rPr>
+        <w:lastRenderedPageBreak/>
         <w:t xml:space="preserve">When you upload those tool chain to docker </w:t>
       </w:r>
       <w:proofErr w:type="spellStart"/>
@@ -2982,7 +3794,7 @@
       <w:r>
         <w:t xml:space="preserve">        </w:t>
       </w:r>
-      <w:hyperlink r:id="rId12" w:history="1">
+      <w:hyperlink r:id="rId19" w:history="1">
         <w:r>
           <w:rPr>
             <w:rStyle w:val="Hyperlink"/>
@@ -3383,8 +4195,8 @@
               </w:rPr>
               <w:t xml:space="preserve">: </w:t>
             </w:r>
-            <w:bookmarkStart w:id="6" w:name="OLE_LINK17"/>
-            <w:bookmarkStart w:id="7" w:name="OLE_LINK18"/>
+            <w:bookmarkStart w:id="7" w:name="OLE_LINK17"/>
+            <w:bookmarkStart w:id="8" w:name="OLE_LINK18"/>
             <w:r>
               <w:rPr>
                 <w:sz w:val="16"/>
@@ -3393,8 +4205,8 @@
               </w:rPr>
               <w:t>docker.io/</w:t>
             </w:r>
-            <w:bookmarkEnd w:id="6"/>
             <w:bookmarkEnd w:id="7"/>
+            <w:bookmarkEnd w:id="8"/>
             <w:r>
               <w:rPr>
                 <w:rStyle w:val="pl-s"/>
@@ -4755,7 +5567,6 @@
                 <w:szCs w:val="16"/>
                 <w:highlight w:val="lightGray"/>
               </w:rPr>
-              <w:lastRenderedPageBreak/>
               <w:t xml:space="preserve">            </w:t>
             </w:r>
             <w:proofErr w:type="spellStart"/>
@@ -5692,8 +6503,6 @@
           <w:szCs w:val="20"/>
         </w:rPr>
       </w:pPr>
-      <w:bookmarkStart w:id="8" w:name="_GoBack"/>
-      <w:bookmarkEnd w:id="8"/>
     </w:p>
     <w:p>
       <w:pPr>
@@ -7291,6 +8100,95 @@
     </w:lvl>
   </w:abstractNum>
   <w:abstractNum w:abstractNumId="15" w15:restartNumberingAfterBreak="0">
+    <w:nsid w:val="5E6A5B74"/>
+    <w:multiLevelType w:val="hybridMultilevel"/>
+    <w:tmpl w:val="8712356C"/>
+    <w:lvl w:ilvl="0" w:tplc="F1D87A74">
+      <w:start w:val="1"/>
+      <w:numFmt w:val="decimal"/>
+      <w:lvlText w:val="%1)"/>
+      <w:lvlJc w:val="left"/>
+      <w:pPr>
+        <w:ind w:left="1060" w:hanging="360"/>
+      </w:pPr>
+      <w:rPr>
+        <w:rFonts w:ascii="Times New Roman" w:eastAsia="Times New Roman" w:hAnsi="Times New Roman" w:cs="Times New Roman"/>
+      </w:rPr>
+    </w:lvl>
+    <w:lvl w:ilvl="1" w:tplc="04090019" w:tentative="1">
+      <w:start w:val="1"/>
+      <w:numFmt w:val="lowerLetter"/>
+      <w:lvlText w:val="%2."/>
+      <w:lvlJc w:val="left"/>
+      <w:pPr>
+        <w:ind w:left="1780" w:hanging="360"/>
+      </w:pPr>
+    </w:lvl>
+    <w:lvl w:ilvl="2" w:tplc="0409001B" w:tentative="1">
+      <w:start w:val="1"/>
+      <w:numFmt w:val="lowerRoman"/>
+      <w:lvlText w:val="%3."/>
+      <w:lvlJc w:val="right"/>
+      <w:pPr>
+        <w:ind w:left="2500" w:hanging="180"/>
+      </w:pPr>
+    </w:lvl>
+    <w:lvl w:ilvl="3" w:tplc="0409000F" w:tentative="1">
+      <w:start w:val="1"/>
+      <w:numFmt w:val="decimal"/>
+      <w:lvlText w:val="%4."/>
+      <w:lvlJc w:val="left"/>
+      <w:pPr>
+        <w:ind w:left="3220" w:hanging="360"/>
+      </w:pPr>
+    </w:lvl>
+    <w:lvl w:ilvl="4" w:tplc="04090019" w:tentative="1">
+      <w:start w:val="1"/>
+      <w:numFmt w:val="lowerLetter"/>
+      <w:lvlText w:val="%5."/>
+      <w:lvlJc w:val="left"/>
+      <w:pPr>
+        <w:ind w:left="3940" w:hanging="360"/>
+      </w:pPr>
+    </w:lvl>
+    <w:lvl w:ilvl="5" w:tplc="0409001B" w:tentative="1">
+      <w:start w:val="1"/>
+      <w:numFmt w:val="lowerRoman"/>
+      <w:lvlText w:val="%6."/>
+      <w:lvlJc w:val="right"/>
+      <w:pPr>
+        <w:ind w:left="4660" w:hanging="180"/>
+      </w:pPr>
+    </w:lvl>
+    <w:lvl w:ilvl="6" w:tplc="0409000F" w:tentative="1">
+      <w:start w:val="1"/>
+      <w:numFmt w:val="decimal"/>
+      <w:lvlText w:val="%7."/>
+      <w:lvlJc w:val="left"/>
+      <w:pPr>
+        <w:ind w:left="5380" w:hanging="360"/>
+      </w:pPr>
+    </w:lvl>
+    <w:lvl w:ilvl="7" w:tplc="04090019" w:tentative="1">
+      <w:start w:val="1"/>
+      <w:numFmt w:val="lowerLetter"/>
+      <w:lvlText w:val="%8."/>
+      <w:lvlJc w:val="left"/>
+      <w:pPr>
+        <w:ind w:left="6100" w:hanging="360"/>
+      </w:pPr>
+    </w:lvl>
+    <w:lvl w:ilvl="8" w:tplc="0409001B" w:tentative="1">
+      <w:start w:val="1"/>
+      <w:numFmt w:val="lowerRoman"/>
+      <w:lvlText w:val="%9."/>
+      <w:lvlJc w:val="right"/>
+      <w:pPr>
+        <w:ind w:left="6820" w:hanging="180"/>
+      </w:pPr>
+    </w:lvl>
+  </w:abstractNum>
+  <w:abstractNum w:abstractNumId="16" w15:restartNumberingAfterBreak="0">
     <w:nsid w:val="6C1B27D3"/>
     <w:multiLevelType w:val="hybridMultilevel"/>
     <w:tmpl w:val="24E243AA"/>
@@ -7403,7 +8301,7 @@
       </w:rPr>
     </w:lvl>
   </w:abstractNum>
-  <w:abstractNum w:abstractNumId="16" w15:restartNumberingAfterBreak="0">
+  <w:abstractNum w:abstractNumId="17" w15:restartNumberingAfterBreak="0">
     <w:nsid w:val="77387557"/>
     <w:multiLevelType w:val="hybridMultilevel"/>
     <w:tmpl w:val="A96898A0"/>
@@ -7523,7 +8421,7 @@
     <w:abstractNumId w:val="12"/>
   </w:num>
   <w:num w:numId="3">
-    <w:abstractNumId w:val="16"/>
+    <w:abstractNumId w:val="17"/>
   </w:num>
   <w:num w:numId="4">
     <w:abstractNumId w:val="3"/>
@@ -7541,7 +8439,7 @@
     <w:abstractNumId w:val="0"/>
   </w:num>
   <w:num w:numId="9">
-    <w:abstractNumId w:val="15"/>
+    <w:abstractNumId w:val="16"/>
   </w:num>
   <w:num w:numId="10">
     <w:abstractNumId w:val="4"/>
@@ -7566,6 +8464,9 @@
   </w:num>
   <w:num w:numId="17">
     <w:abstractNumId w:val="11"/>
+  </w:num>
+  <w:num w:numId="18">
+    <w:abstractNumId w:val="15"/>
   </w:num>
 </w:numbering>
 </file>

</xml_diff>